<commit_message>
alterando dados para facilitar o mobile
</commit_message>
<xml_diff>
--- a/documentacao-spmedicalgroup.docx
+++ b/documentacao-spmedicalgroup.docx
@@ -8,8 +8,6 @@
         <w:ind w:left="141" w:firstLine="0"/>
         <w:jc w:val="left"/>
       </w:pPr>
-      <w:bookmarkStart w:id="0" w:name="_GoBack"/>
-      <w:bookmarkEnd w:id="0"/>
       <w:r>
         <w:rPr>
           <w:noProof/>
@@ -124,6 +122,7 @@
                 <w:color w:val="FFFFFF"/>
                 <w:sz w:val="22"/>
               </w:rPr>
+              <w:lastRenderedPageBreak/>
               <w:t xml:space="preserve">Alameda Barão de Limeira, </w:t>
             </w:r>
             <w:r>
@@ -763,7 +762,6 @@
           <w:color w:val="000000"/>
           <w:sz w:val="22"/>
         </w:rPr>
-        <w:lastRenderedPageBreak/>
         <w:t>VII.</w:t>
       </w:r>
       <w:r>
@@ -1131,6 +1129,7 @@
         <w:spacing w:after="0"/>
       </w:pPr>
       <w:r>
+        <w:lastRenderedPageBreak/>
         <w:t xml:space="preserve">Resumo  </w:t>
       </w:r>
     </w:p>
@@ -1273,7 +1272,6 @@
         <w:spacing w:after="0"/>
       </w:pPr>
       <w:r>
-        <w:lastRenderedPageBreak/>
         <w:t xml:space="preserve">Descrição do projeto </w:t>
       </w:r>
     </w:p>
@@ -1758,7 +1756,6 @@
         <w:rPr>
           <w:noProof/>
         </w:rPr>
-        <w:lastRenderedPageBreak/>
         <w:drawing>
           <wp:inline distT="0" distB="0" distL="0" distR="0">
             <wp:extent cx="6326505" cy="4250690"/>
@@ -1825,6 +1822,7 @@
           <w:b/>
           <w:sz w:val="26"/>
         </w:rPr>
+        <w:lastRenderedPageBreak/>
         <w:t xml:space="preserve"> </w:t>
       </w:r>
     </w:p>
@@ -1918,7 +1916,6 @@
         <w:ind w:left="10" w:right="393"/>
       </w:pPr>
       <w:r>
-        <w:lastRenderedPageBreak/>
         <w:t>O</w:t>
       </w:r>
       <w:r>
@@ -2566,7 +2563,6 @@
         <w:rPr>
           <w:b/>
         </w:rPr>
-        <w:lastRenderedPageBreak/>
         <w:t xml:space="preserve"> </w:t>
       </w:r>
     </w:p>
@@ -2617,6 +2613,7 @@
         <w:rPr>
           <w:b/>
         </w:rPr>
+        <w:lastRenderedPageBreak/>
         <w:t xml:space="preserve">Caso ocorra alteração no Banco de Dados: </w:t>
       </w:r>
     </w:p>
@@ -2964,6 +2961,14 @@
         <w:t>MedGroupContext</w:t>
       </w:r>
       <w:proofErr w:type="spellEnd"/>
+      <w:r>
+        <w:rPr>
+          <w:rFonts w:ascii="Consolas" w:eastAsia="Consolas" w:hAnsi="Consolas" w:cs="Consolas"/>
+          <w:color w:val="000000"/>
+          <w:sz w:val="19"/>
+        </w:rPr>
+        <w:t xml:space="preserve"> </w:t>
+      </w:r>
     </w:p>
     <w:p>
       <w:pPr>
@@ -3010,6 +3015,8 @@
       <w:r>
         <w:t xml:space="preserve">  </w:t>
       </w:r>
+      <w:bookmarkStart w:id="0" w:name="_GoBack"/>
+      <w:bookmarkEnd w:id="0"/>
     </w:p>
     <w:p>
       <w:pPr>
@@ -3082,6 +3089,14 @@
       <w:r>
         <w:t xml:space="preserve"> - Nome do arquivo de Contexto </w:t>
       </w:r>
+    </w:p>
+    <w:p>
+      <w:pPr>
+        <w:ind w:left="0" w:firstLine="0"/>
+        <w:rPr>
+          <w:u w:val="single"/>
+        </w:rPr>
+      </w:pPr>
     </w:p>
     <w:p>
       <w:pPr>
@@ -3142,7 +3157,6 @@
         <w:rPr>
           <w:b/>
         </w:rPr>
-        <w:lastRenderedPageBreak/>
         <w:t xml:space="preserve"> </w:t>
       </w:r>
     </w:p>
@@ -3858,6 +3872,7 @@
         <w:jc w:val="left"/>
       </w:pPr>
       <w:r>
+        <w:lastRenderedPageBreak/>
         <w:t xml:space="preserve"> </w:t>
       </w:r>
     </w:p>
@@ -3902,7 +3917,6 @@
           <w:b/>
           <w:noProof/>
         </w:rPr>
-        <w:lastRenderedPageBreak/>
         <w:drawing>
           <wp:inline distT="0" distB="0" distL="0" distR="0">
             <wp:extent cx="4572396" cy="4534293"/>
@@ -4147,6 +4161,7 @@
         <w:rPr>
           <w:b/>
         </w:rPr>
+        <w:lastRenderedPageBreak/>
         <w:t xml:space="preserve">Exibir a documentação pelo </w:t>
       </w:r>
       <w:proofErr w:type="spellStart"/>
@@ -4324,7 +4339,6 @@
         <w:jc w:val="left"/>
       </w:pPr>
       <w:r>
-        <w:lastRenderedPageBreak/>
         <w:t xml:space="preserve"> </w:t>
       </w:r>
     </w:p>
@@ -4592,6 +4606,7 @@
         <w:rPr>
           <w:b/>
         </w:rPr>
+        <w:lastRenderedPageBreak/>
         <w:t>Notificação:</w:t>
       </w:r>
       <w:r>
@@ -5098,7 +5113,7 @@
         <w:color w:val="7030A0"/>
         <w:sz w:val="16"/>
       </w:rPr>
-      <w:t>10</w:t>
+      <w:t>8</w:t>
     </w:r>
     <w:r>
       <w:rPr>
@@ -5163,7 +5178,7 @@
         <w:color w:val="7030A0"/>
         <w:sz w:val="16"/>
       </w:rPr>
-      <w:t>9</w:t>
+      <w:t>7</w:t>
     </w:r>
     <w:r>
       <w:rPr>
@@ -5292,7 +5307,7 @@
         <w:color w:val="7030A0"/>
         <w:sz w:val="16"/>
       </w:rPr>
-      <w:t>12</w:t>
+      <w:t>16</w:t>
     </w:r>
     <w:r>
       <w:rPr>
@@ -5357,7 +5372,7 @@
         <w:color w:val="7030A0"/>
         <w:sz w:val="16"/>
       </w:rPr>
-      <w:t>11</w:t>
+      <w:t>17</w:t>
     </w:r>
     <w:r>
       <w:rPr>

</xml_diff>